<commit_message>
Part 3 update 4
</commit_message>
<xml_diff>
--- a/Rubric_PhysicsWorld03.docx
+++ b/Rubric_PhysicsWorld03.docx
@@ -94,20 +94,35 @@
           <w:ilvl w:val="0"/>
           <w:numId w:val="5"/>
         </w:numPr>
-      </w:pPr>
-      <w:r>
+        <w:rPr>
+          <w:highlight w:val="yellow"/>
+        </w:rPr>
+      </w:pPr>
+      <w:r>
+        <w:rPr>
+          <w:highlight w:val="yellow"/>
+        </w:rPr>
         <w:t>In GitHub, create a branch for your project named “Part</w:t>
       </w:r>
       <w:r>
+        <w:rPr>
+          <w:highlight w:val="yellow"/>
+        </w:rPr>
         <w:t>3</w:t>
       </w:r>
       <w:r>
+        <w:rPr>
+          <w:highlight w:val="yellow"/>
+        </w:rPr>
         <w:t>_Completed”.</w:t>
       </w:r>
     </w:p>
     <w:p>
       <w:pPr>
         <w:pStyle w:val="ListParagraph"/>
+        <w:rPr>
+          <w:highlight w:val="yellow"/>
+        </w:rPr>
       </w:pPr>
     </w:p>
     <w:p>
@@ -117,17 +132,32 @@
           <w:ilvl w:val="0"/>
           <w:numId w:val="5"/>
         </w:numPr>
-      </w:pPr>
-      <w:r>
+        <w:rPr>
+          <w:highlight w:val="yellow"/>
+        </w:rPr>
+      </w:pPr>
+      <w:r>
+        <w:rPr>
+          <w:highlight w:val="yellow"/>
+        </w:rPr>
         <w:t>Place an</w:t>
       </w:r>
       <w:r>
+        <w:rPr>
+          <w:highlight w:val="yellow"/>
+        </w:rPr>
         <w:t xml:space="preserve"> annotated version of this rubric in the root directory of your Unity project. Save it in Word .docx format. When I download your Part</w:t>
       </w:r>
       <w:r>
+        <w:rPr>
+          <w:highlight w:val="yellow"/>
+        </w:rPr>
         <w:t>3</w:t>
       </w:r>
       <w:r>
+        <w:rPr>
+          <w:highlight w:val="yellow"/>
+        </w:rPr>
         <w:t>_Completed branch, I should find the rubric.</w:t>
       </w:r>
     </w:p>
@@ -213,6 +243,215 @@
     <w:p>
       <w:pPr>
         <w:pStyle w:val="ListParagraph"/>
+        <w:rPr>
+          <w:rFonts w:ascii="Times New Roman" w:hAnsi="Times New Roman" w:cs="Times New Roman"/>
+          <w:lang w:eastAsia="zh-CN"/>
+        </w:rPr>
+      </w:pPr>
+      <w:r>
+        <w:t xml:space="preserve">                    </w:t>
+      </w:r>
+      <w:r>
+        <w:rPr>
+          <w:rFonts w:ascii="Times New Roman" w:hAnsi="Times New Roman" w:cs="Times New Roman"/>
+        </w:rPr>
+        <w:t>The squishy box I made is to make it like a</w:t>
+      </w:r>
+      <w:r>
+        <w:rPr>
+          <w:rFonts w:ascii="Times New Roman" w:hAnsi="Times New Roman" w:cs="Times New Roman"/>
+        </w:rPr>
+        <w:t xml:space="preserve"> </w:t>
+      </w:r>
+      <w:r>
+        <w:rPr>
+          <w:rFonts w:ascii="Times New Roman" w:hAnsi="Times New Roman" w:cs="Times New Roman"/>
+        </w:rPr>
+        <w:t>jelly</w:t>
+      </w:r>
+      <w:r>
+        <w:rPr>
+          <w:rFonts w:ascii="Times New Roman" w:hAnsi="Times New Roman" w:cs="Times New Roman"/>
+        </w:rPr>
+        <w:t xml:space="preserve">, </w:t>
+      </w:r>
+      <w:proofErr w:type="gramStart"/>
+      <w:r>
+        <w:rPr>
+          <w:rFonts w:ascii="Times New Roman" w:hAnsi="Times New Roman" w:cs="Times New Roman"/>
+        </w:rPr>
+        <w:t>So</w:t>
+      </w:r>
+      <w:proofErr w:type="gramEnd"/>
+      <w:r>
+        <w:rPr>
+          <w:rFonts w:ascii="Times New Roman" w:hAnsi="Times New Roman" w:cs="Times New Roman"/>
+        </w:rPr>
+        <w:t xml:space="preserve"> in my game, it is on a </w:t>
+      </w:r>
+      <w:r>
+        <w:rPr>
+          <w:rFonts w:ascii="Times New Roman" w:hAnsi="Times New Roman" w:cs="Times New Roman"/>
+          <w:lang w:eastAsia="zh-CN"/>
+        </w:rPr>
+        <w:t>base</w:t>
+      </w:r>
+      <w:r>
+        <w:rPr>
+          <w:rFonts w:ascii="Times New Roman" w:hAnsi="Times New Roman" w:cs="Times New Roman"/>
+        </w:rPr>
+        <w:t xml:space="preserve"> </w:t>
+      </w:r>
+      <w:r>
+        <w:rPr>
+          <w:rFonts w:ascii="Times New Roman" w:hAnsi="Times New Roman" w:cs="Times New Roman"/>
+          <w:lang w:eastAsia="zh-CN"/>
+        </w:rPr>
+        <w:t>which</w:t>
+      </w:r>
+      <w:r>
+        <w:rPr>
+          <w:rFonts w:ascii="Times New Roman" w:hAnsi="Times New Roman" w:cs="Times New Roman"/>
+        </w:rPr>
+        <w:t xml:space="preserve"> </w:t>
+      </w:r>
+      <w:r>
+        <w:rPr>
+          <w:rFonts w:ascii="Times New Roman" w:hAnsi="Times New Roman" w:cs="Times New Roman"/>
+          <w:lang w:eastAsia="zh-CN"/>
+        </w:rPr>
+        <w:t>on</w:t>
+      </w:r>
+      <w:r>
+        <w:rPr>
+          <w:rFonts w:ascii="Times New Roman" w:hAnsi="Times New Roman" w:cs="Times New Roman"/>
+        </w:rPr>
+        <w:t xml:space="preserve"> plane surface in space, it will have </w:t>
+      </w:r>
+      <w:r>
+        <w:rPr>
+          <w:rFonts w:ascii="Times New Roman" w:hAnsi="Times New Roman" w:cs="Times New Roman"/>
+        </w:rPr>
+        <w:t>Meteorite</w:t>
+      </w:r>
+      <w:r>
+        <w:rPr>
+          <w:rFonts w:ascii="Times New Roman" w:hAnsi="Times New Roman" w:cs="Times New Roman"/>
+        </w:rPr>
+        <w:t xml:space="preserve"> from the </w:t>
+      </w:r>
+      <w:r>
+        <w:rPr>
+          <w:rFonts w:ascii="Times New Roman" w:hAnsi="Times New Roman" w:cs="Times New Roman"/>
+          <w:lang w:eastAsia="zh-CN"/>
+        </w:rPr>
+        <w:t>universe</w:t>
+      </w:r>
+      <w:r>
+        <w:rPr>
+          <w:rFonts w:ascii="Times New Roman" w:hAnsi="Times New Roman" w:cs="Times New Roman"/>
+        </w:rPr>
+        <w:t xml:space="preserve"> </w:t>
+      </w:r>
+      <w:r>
+        <w:rPr>
+          <w:rFonts w:ascii="Times New Roman" w:hAnsi="Times New Roman" w:cs="Times New Roman"/>
+          <w:lang w:eastAsia="zh-CN"/>
+        </w:rPr>
+        <w:t>which</w:t>
+      </w:r>
+      <w:r>
+        <w:rPr>
+          <w:rFonts w:ascii="Times New Roman" w:hAnsi="Times New Roman" w:cs="Times New Roman"/>
+        </w:rPr>
+        <w:t xml:space="preserve"> </w:t>
+      </w:r>
+      <w:r>
+        <w:rPr>
+          <w:rFonts w:ascii="Times New Roman" w:hAnsi="Times New Roman" w:cs="Times New Roman"/>
+          <w:lang w:eastAsia="zh-CN"/>
+        </w:rPr>
+        <w:t>will</w:t>
+      </w:r>
+      <w:r>
+        <w:rPr>
+          <w:rFonts w:ascii="Times New Roman" w:hAnsi="Times New Roman" w:cs="Times New Roman"/>
+        </w:rPr>
+        <w:t xml:space="preserve"> </w:t>
+      </w:r>
+      <w:r>
+        <w:rPr>
+          <w:rFonts w:ascii="Times New Roman" w:hAnsi="Times New Roman" w:cs="Times New Roman"/>
+          <w:lang w:eastAsia="zh-CN"/>
+        </w:rPr>
+        <w:t>attack</w:t>
+      </w:r>
+      <w:r>
+        <w:rPr>
+          <w:rFonts w:ascii="Times New Roman" w:hAnsi="Times New Roman" w:cs="Times New Roman"/>
+        </w:rPr>
+        <w:t xml:space="preserve"> </w:t>
+      </w:r>
+      <w:r>
+        <w:rPr>
+          <w:rFonts w:ascii="Times New Roman" w:hAnsi="Times New Roman" w:cs="Times New Roman"/>
+          <w:lang w:eastAsia="zh-CN"/>
+        </w:rPr>
+        <w:t xml:space="preserve">the base. </w:t>
+      </w:r>
+      <w:proofErr w:type="gramStart"/>
+      <w:r>
+        <w:rPr>
+          <w:rFonts w:ascii="Times New Roman" w:hAnsi="Times New Roman" w:cs="Times New Roman"/>
+          <w:lang w:eastAsia="zh-CN"/>
+        </w:rPr>
+        <w:t>So</w:t>
+      </w:r>
+      <w:proofErr w:type="gramEnd"/>
+      <w:r>
+        <w:rPr>
+          <w:rFonts w:ascii="Times New Roman" w:hAnsi="Times New Roman" w:cs="Times New Roman"/>
+          <w:lang w:eastAsia="zh-CN"/>
+        </w:rPr>
+        <w:t xml:space="preserve"> the Squishy box is like a giant jelly which can catch the </w:t>
+      </w:r>
+      <w:r>
+        <w:rPr>
+          <w:rFonts w:ascii="Times New Roman" w:hAnsi="Times New Roman" w:cs="Times New Roman"/>
+          <w:lang w:eastAsia="zh-CN"/>
+        </w:rPr>
+        <w:t>Meteorite</w:t>
+      </w:r>
+      <w:r>
+        <w:rPr>
+          <w:rFonts w:ascii="Times New Roman" w:hAnsi="Times New Roman" w:cs="Times New Roman"/>
+          <w:lang w:eastAsia="zh-CN"/>
+        </w:rPr>
+        <w:t xml:space="preserve"> smoothly. I call it a jelly </w:t>
+      </w:r>
+      <w:proofErr w:type="spellStart"/>
+      <w:r>
+        <w:rPr>
+          <w:rFonts w:ascii="Times New Roman" w:hAnsi="Times New Roman" w:cs="Times New Roman"/>
+          <w:lang w:eastAsia="zh-CN"/>
+        </w:rPr>
+        <w:t>self defense</w:t>
+      </w:r>
+      <w:proofErr w:type="spellEnd"/>
+      <w:r>
+        <w:rPr>
+          <w:rFonts w:ascii="Times New Roman" w:hAnsi="Times New Roman" w:cs="Times New Roman"/>
+          <w:lang w:eastAsia="zh-CN"/>
+        </w:rPr>
+        <w:t xml:space="preserve"> system.</w:t>
+      </w:r>
+    </w:p>
+    <w:p>
+      <w:pPr>
+        <w:pStyle w:val="ListParagraph"/>
+        <w:rPr>
+          <w:rFonts w:ascii="Times New Roman" w:hAnsi="Times New Roman" w:cs="Times New Roman"/>
+        </w:rPr>
       </w:pPr>
     </w:p>
     <w:p>
@@ -222,27 +461,48 @@
           <w:ilvl w:val="0"/>
           <w:numId w:val="15"/>
         </w:numPr>
-      </w:pPr>
-      <w:r>
+        <w:rPr>
+          <w:highlight w:val="yellow"/>
+        </w:rPr>
+      </w:pPr>
+      <w:r>
+        <w:rPr>
+          <w:highlight w:val="yellow"/>
+        </w:rPr>
         <w:t>Build</w:t>
       </w:r>
       <w:r>
+        <w:rPr>
+          <w:highlight w:val="yellow"/>
+        </w:rPr>
         <w:t xml:space="preserve"> simple thing that makes use of physics, springs, and </w:t>
       </w:r>
       <w:proofErr w:type="spellStart"/>
       <w:r>
+        <w:rPr>
+          <w:highlight w:val="yellow"/>
+        </w:rPr>
         <w:t>FrontBackFriction</w:t>
       </w:r>
       <w:proofErr w:type="spellEnd"/>
       <w:r>
+        <w:rPr>
+          <w:highlight w:val="yellow"/>
+        </w:rPr>
         <w:t xml:space="preserve">. If you like, you could make a blade of grass. If you would like to build something else, </w:t>
       </w:r>
       <w:proofErr w:type="gramStart"/>
       <w:r>
+        <w:rPr>
+          <w:highlight w:val="yellow"/>
+        </w:rPr>
         <w:t>that’s</w:t>
       </w:r>
       <w:proofErr w:type="gramEnd"/>
       <w:r>
+        <w:rPr>
+          <w:highlight w:val="yellow"/>
+        </w:rPr>
         <w:t xml:space="preserve"> fine too.</w:t>
       </w:r>
     </w:p>
@@ -264,6 +524,125 @@
     <w:p>
       <w:pPr>
         <w:pStyle w:val="ListParagraph"/>
+        <w:ind w:left="1440"/>
+        <w:rPr>
+          <w:rFonts w:ascii="Times New Roman" w:hAnsi="Times New Roman" w:cs="Times New Roman"/>
+        </w:rPr>
+      </w:pPr>
+      <w:r>
+        <w:rPr>
+          <w:rFonts w:ascii="Times New Roman" w:eastAsiaTheme="minorHAnsi" w:hAnsi="Times New Roman" w:cs="Times New Roman"/>
+        </w:rPr>
+        <w:t xml:space="preserve">I </w:t>
+      </w:r>
+      <w:r>
+        <w:rPr>
+          <w:rFonts w:ascii="Times New Roman" w:eastAsiaTheme="minorEastAsia" w:hAnsi="Times New Roman" w:cs="Times New Roman"/>
+          <w:lang w:eastAsia="zh-CN"/>
+        </w:rPr>
+        <w:t>try</w:t>
+      </w:r>
+      <w:r>
+        <w:rPr>
+          <w:rFonts w:ascii="Times New Roman" w:eastAsiaTheme="minorHAnsi" w:hAnsi="Times New Roman" w:cs="Times New Roman"/>
+        </w:rPr>
+        <w:t xml:space="preserve"> </w:t>
+      </w:r>
+      <w:r>
+        <w:rPr>
+          <w:rFonts w:ascii="Times New Roman" w:eastAsiaTheme="minorEastAsia" w:hAnsi="Times New Roman" w:cs="Times New Roman"/>
+          <w:lang w:eastAsia="zh-CN"/>
+        </w:rPr>
+        <w:t>to</w:t>
+      </w:r>
+      <w:r>
+        <w:rPr>
+          <w:rFonts w:ascii="Times New Roman" w:eastAsiaTheme="minorHAnsi" w:hAnsi="Times New Roman" w:cs="Times New Roman"/>
+        </w:rPr>
+        <w:t xml:space="preserve"> </w:t>
+      </w:r>
+      <w:r>
+        <w:rPr>
+          <w:rFonts w:ascii="Times New Roman" w:eastAsiaTheme="minorEastAsia" w:hAnsi="Times New Roman" w:cs="Times New Roman"/>
+          <w:lang w:eastAsia="zh-CN"/>
+        </w:rPr>
+        <w:t>build</w:t>
+      </w:r>
+      <w:r>
+        <w:rPr>
+          <w:rFonts w:ascii="Times New Roman" w:eastAsiaTheme="minorHAnsi" w:hAnsi="Times New Roman" w:cs="Times New Roman"/>
+        </w:rPr>
+        <w:t xml:space="preserve"> </w:t>
+      </w:r>
+      <w:r>
+        <w:rPr>
+          <w:rFonts w:ascii="Times New Roman" w:eastAsiaTheme="minorEastAsia" w:hAnsi="Times New Roman" w:cs="Times New Roman"/>
+          <w:lang w:eastAsia="zh-CN"/>
+        </w:rPr>
+        <w:t>a</w:t>
+      </w:r>
+      <w:r>
+        <w:rPr>
+          <w:rFonts w:ascii="Times New Roman" w:eastAsiaTheme="minorEastAsia" w:hAnsi="Times New Roman" w:cs="Times New Roman"/>
+          <w:lang w:eastAsia="zh-CN"/>
+        </w:rPr>
+        <w:t>n</w:t>
+      </w:r>
+      <w:r>
+        <w:rPr>
+          <w:rFonts w:ascii="Times New Roman" w:eastAsiaTheme="minorHAnsi" w:hAnsi="Times New Roman" w:cs="Times New Roman"/>
+        </w:rPr>
+        <w:t xml:space="preserve"> </w:t>
+      </w:r>
+      <w:r>
+        <w:rPr>
+          <w:rFonts w:ascii="Times New Roman" w:eastAsiaTheme="minorEastAsia" w:hAnsi="Times New Roman" w:cs="Times New Roman"/>
+          <w:lang w:eastAsia="zh-CN"/>
+        </w:rPr>
+        <w:t>alien</w:t>
+      </w:r>
+      <w:r>
+        <w:rPr>
+          <w:rFonts w:ascii="Times New Roman" w:eastAsiaTheme="minorHAnsi" w:hAnsi="Times New Roman" w:cs="Times New Roman"/>
+        </w:rPr>
+        <w:t xml:space="preserve"> </w:t>
+      </w:r>
+      <w:r>
+        <w:rPr>
+          <w:rFonts w:ascii="Times New Roman" w:eastAsiaTheme="minorHAnsi" w:hAnsi="Times New Roman" w:cs="Times New Roman"/>
+        </w:rPr>
+        <w:t>octopus</w:t>
+      </w:r>
+      <w:r>
+        <w:rPr>
+          <w:rFonts w:ascii="Times New Roman" w:eastAsiaTheme="minorHAnsi" w:hAnsi="Times New Roman" w:cs="Times New Roman"/>
+        </w:rPr>
+        <w:t xml:space="preserve">. Because octopus is soft, so when player pass by or jump on them, the springs joint will </w:t>
+      </w:r>
+      <w:proofErr w:type="gramStart"/>
+      <w:r>
+        <w:rPr>
+          <w:rFonts w:ascii="Times New Roman" w:eastAsiaTheme="minorHAnsi" w:hAnsi="Times New Roman" w:cs="Times New Roman"/>
+        </w:rPr>
+        <w:t>works</w:t>
+      </w:r>
+      <w:proofErr w:type="gramEnd"/>
+      <w:r>
+        <w:rPr>
+          <w:rFonts w:ascii="Times New Roman" w:eastAsiaTheme="minorHAnsi" w:hAnsi="Times New Roman" w:cs="Times New Roman"/>
+        </w:rPr>
+        <w:t xml:space="preserve"> like</w:t>
+      </w:r>
+      <w:r>
+        <w:rPr>
+          <w:rFonts w:ascii="Times New Roman" w:eastAsiaTheme="minorHAnsi" w:hAnsi="Times New Roman" w:cs="Times New Roman"/>
+        </w:rPr>
+        <w:t xml:space="preserve"> the reflection of octopus’s skin to player which create a soft feeling.</w:t>
+      </w:r>
+    </w:p>
+    <w:p>
+      <w:pPr>
+        <w:pStyle w:val="ListParagraph"/>
         <w:numPr>
           <w:ilvl w:val="1"/>
           <w:numId w:val="15"/>
@@ -292,16 +671,28 @@
           <w:ilvl w:val="0"/>
           <w:numId w:val="5"/>
         </w:numPr>
-      </w:pPr>
-      <w:r>
+        <w:rPr>
+          <w:highlight w:val="yellow"/>
+        </w:rPr>
+      </w:pPr>
+      <w:r>
+        <w:rPr>
+          <w:highlight w:val="yellow"/>
+        </w:rPr>
         <w:t xml:space="preserve">(+3) Prepare </w:t>
       </w:r>
       <w:proofErr w:type="gramStart"/>
       <w:r>
+        <w:rPr>
+          <w:highlight w:val="yellow"/>
+        </w:rPr>
         <w:t>for, and</w:t>
       </w:r>
       <w:proofErr w:type="gramEnd"/>
       <w:r>
+        <w:rPr>
+          <w:highlight w:val="yellow"/>
+        </w:rPr>
         <w:t xml:space="preserve"> participate in next Wednesday’s Show ‘n Tell.</w:t>
       </w:r>
     </w:p>
@@ -312,8 +703,14 @@
           <w:ilvl w:val="1"/>
           <w:numId w:val="5"/>
         </w:numPr>
-      </w:pPr>
-      <w:r>
+        <w:rPr>
+          <w:highlight w:val="yellow"/>
+        </w:rPr>
+      </w:pPr>
+      <w:r>
+        <w:rPr>
+          <w:highlight w:val="yellow"/>
+        </w:rPr>
         <w:t>Before 5PM PST next Wednesday, send me an email with one image from your project. You can send still image of a game scene, an image of a piece of code, or an animated gif showing moving things. Your choice. You pick what you want to share.</w:t>
       </w:r>
     </w:p>
@@ -324,8 +721,14 @@
           <w:ilvl w:val="1"/>
           <w:numId w:val="5"/>
         </w:numPr>
-      </w:pPr>
-      <w:r>
+        <w:rPr>
+          <w:highlight w:val="yellow"/>
+        </w:rPr>
+      </w:pPr>
+      <w:r>
+        <w:rPr>
+          <w:highlight w:val="yellow"/>
+        </w:rPr>
         <w:t>Be prepared to say 2-3 sentences about your image in our next class meeting.</w:t>
       </w:r>
     </w:p>
@@ -336,8 +739,14 @@
           <w:ilvl w:val="1"/>
           <w:numId w:val="5"/>
         </w:numPr>
-      </w:pPr>
-      <w:r>
+        <w:rPr>
+          <w:highlight w:val="yellow"/>
+        </w:rPr>
+      </w:pPr>
+      <w:r>
+        <w:rPr>
+          <w:highlight w:val="yellow"/>
+        </w:rPr>
         <w:t>Say 2-3 sentences about your image in our next class meeting.</w:t>
       </w:r>
     </w:p>
@@ -2419,7 +2828,7 @@
   <w:docDefaults>
     <w:rPrDefault>
       <w:rPr>
-        <w:rFonts w:asciiTheme="minorHAnsi" w:eastAsiaTheme="minorHAnsi" w:hAnsiTheme="minorHAnsi" w:cstheme="minorBidi"/>
+        <w:rFonts w:asciiTheme="minorHAnsi" w:eastAsia="宋体" w:hAnsiTheme="minorHAnsi" w:cstheme="minorBidi"/>
         <w:sz w:val="22"/>
         <w:szCs w:val="22"/>
         <w:lang w:val="en-US" w:eastAsia="en-US" w:bidi="ar-SA"/>

</xml_diff>